<commit_message>
IS 683 final exam submission 2
</commit_message>
<xml_diff>
--- a/IS 683 finals.docx
+++ b/IS 683 finals.docx
@@ -9,6 +9,8 @@
           <w:szCs w:val="20"/>
         </w:rPr>
       </w:pPr>
+      <w:bookmarkStart w:id="0" w:name="_GoBack"/>
+      <w:bookmarkEnd w:id="0"/>
       <w:r>
         <w:rPr>
           <w:sz w:val="20"/>
@@ -357,16 +359,7 @@
           <w:sz w:val="20"/>
           <w:szCs w:val="20"/>
         </w:rPr>
-        <w:t>Unit testing is a</w:t>
-      </w:r>
-      <w:r>
-        <w:rPr>
-          <w:rFonts w:ascii="Consolas" w:hAnsi="Consolas" w:cs="Consolas"/>
-          <w:color w:val="4F81BD" w:themeColor="accent1"/>
-          <w:sz w:val="20"/>
-          <w:szCs w:val="20"/>
-        </w:rPr>
-        <w:t> </w:t>
+        <w:t>Unit testing is a </w:t>
       </w:r>
       <w:hyperlink r:id="rId8" w:history="1">
         <w:r>
@@ -386,16 +379,7 @@
           <w:sz w:val="20"/>
           <w:szCs w:val="20"/>
         </w:rPr>
-        <w:t> </w:t>
-      </w:r>
-      <w:r>
-        <w:rPr>
-          <w:rFonts w:ascii="Consolas" w:hAnsi="Consolas" w:cs="Consolas"/>
-          <w:color w:val="4F81BD" w:themeColor="accent1"/>
-          <w:sz w:val="20"/>
-          <w:szCs w:val="20"/>
-        </w:rPr>
-        <w:t>development process in which the testable parts of an</w:t>
+        <w:t> development process in which the testable parts of an</w:t>
       </w:r>
       <w:r>
         <w:rPr>
@@ -442,16 +426,7 @@
           <w:sz w:val="20"/>
           <w:szCs w:val="20"/>
         </w:rPr>
-        <w:t xml:space="preserve"> for proper operation.</w:t>
-      </w:r>
-      <w:r>
-        <w:rPr>
-          <w:rFonts w:ascii="Consolas" w:hAnsi="Consolas" w:cs="Consolas"/>
-          <w:color w:val="4F81BD" w:themeColor="accent1"/>
-          <w:sz w:val="20"/>
-          <w:szCs w:val="20"/>
-        </w:rPr>
-        <w:t> </w:t>
+        <w:t xml:space="preserve"> for proper operation. </w:t>
       </w:r>
     </w:p>
     <w:p>
@@ -777,6 +752,7 @@
           <w:sz w:val="20"/>
           <w:szCs w:val="20"/>
         </w:rPr>
+        <w:lastRenderedPageBreak/>
         <w:t>We’d need a version control system while writing a code so as to track the changes being to a particular module and to go back to the last (/older) version if the changes commit aren’t functioning as intended</w:t>
       </w:r>
       <w:r>
@@ -1009,16 +985,7 @@
           <w:sz w:val="20"/>
           <w:szCs w:val="20"/>
         </w:rPr>
-        <w:t>The</w:t>
-      </w:r>
-      <w:r>
-        <w:rPr>
-          <w:rFonts w:ascii="Consolas" w:hAnsi="Consolas" w:cs="Consolas"/>
-          <w:color w:val="4F81BD" w:themeColor="accent1"/>
-          <w:sz w:val="20"/>
-          <w:szCs w:val="20"/>
-        </w:rPr>
-        <w:t> </w:t>
+        <w:t>The </w:t>
       </w:r>
       <w:r>
         <w:rPr>
@@ -1038,25 +1005,7 @@
           <w:sz w:val="20"/>
           <w:szCs w:val="20"/>
         </w:rPr>
-        <w:t> </w:t>
-      </w:r>
-      <w:r>
-        <w:rPr>
-          <w:rFonts w:ascii="Consolas" w:hAnsi="Consolas" w:cs="Consolas"/>
-          <w:color w:val="4F81BD" w:themeColor="accent1"/>
-          <w:sz w:val="20"/>
-          <w:szCs w:val="20"/>
-        </w:rPr>
-        <w:t>is the area containing the real content of the element. It is located inside the</w:t>
-      </w:r>
-      <w:r>
-        <w:rPr>
-          <w:rFonts w:ascii="Consolas" w:hAnsi="Consolas" w:cs="Consolas"/>
-          <w:color w:val="4F81BD" w:themeColor="accent1"/>
-          <w:sz w:val="20"/>
-          <w:szCs w:val="20"/>
-        </w:rPr>
-        <w:t> </w:t>
+        <w:t> is the area containing the real content of the element. It is located inside the </w:t>
       </w:r>
       <w:r>
         <w:rPr>
@@ -1076,16 +1025,7 @@
           <w:sz w:val="20"/>
           <w:szCs w:val="20"/>
         </w:rPr>
-        <w:t>, and its dimensions are the</w:t>
-      </w:r>
-      <w:r>
-        <w:rPr>
-          <w:rFonts w:ascii="Consolas" w:hAnsi="Consolas" w:cs="Consolas"/>
-          <w:color w:val="4F81BD" w:themeColor="accent1"/>
-          <w:sz w:val="20"/>
-          <w:szCs w:val="20"/>
-        </w:rPr>
-        <w:t xml:space="preserve"> </w:t>
+        <w:t xml:space="preserve">, and its dimensions are the </w:t>
       </w:r>
       <w:r>
         <w:rPr>
@@ -1105,16 +1045,7 @@
           <w:sz w:val="20"/>
           <w:szCs w:val="20"/>
         </w:rPr>
-        <w:t>, or</w:t>
-      </w:r>
-      <w:r>
-        <w:rPr>
-          <w:rFonts w:ascii="Consolas" w:hAnsi="Consolas" w:cs="Consolas"/>
-          <w:color w:val="4F81BD" w:themeColor="accent1"/>
-          <w:sz w:val="20"/>
-          <w:szCs w:val="20"/>
-        </w:rPr>
-        <w:t> </w:t>
+        <w:t>, or </w:t>
       </w:r>
       <w:r>
         <w:rPr>
@@ -1134,16 +1065,7 @@
           <w:sz w:val="20"/>
           <w:szCs w:val="20"/>
         </w:rPr>
-        <w:t>, and the</w:t>
-      </w:r>
-      <w:r>
-        <w:rPr>
-          <w:rFonts w:ascii="Consolas" w:hAnsi="Consolas" w:cs="Consolas"/>
-          <w:color w:val="4F81BD" w:themeColor="accent1"/>
-          <w:sz w:val="20"/>
-          <w:szCs w:val="20"/>
-        </w:rPr>
-        <w:t> </w:t>
+        <w:t>, and the </w:t>
       </w:r>
       <w:r>
         <w:rPr>
@@ -1194,16 +1116,7 @@
           <w:sz w:val="20"/>
           <w:szCs w:val="20"/>
         </w:rPr>
-        <w:t>The</w:t>
-      </w:r>
-      <w:r>
-        <w:rPr>
-          <w:rFonts w:ascii="Consolas" w:hAnsi="Consolas" w:cs="Consolas"/>
-          <w:color w:val="4F81BD" w:themeColor="accent1"/>
-          <w:sz w:val="20"/>
-          <w:szCs w:val="20"/>
-        </w:rPr>
-        <w:t> </w:t>
+        <w:t>The </w:t>
       </w:r>
       <w:r>
         <w:rPr>
@@ -1223,25 +1136,7 @@
           <w:sz w:val="20"/>
           <w:szCs w:val="20"/>
         </w:rPr>
-        <w:t> </w:t>
-      </w:r>
-      <w:r>
-        <w:rPr>
-          <w:rFonts w:ascii="Consolas" w:hAnsi="Consolas" w:cs="Consolas"/>
-          <w:color w:val="4F81BD" w:themeColor="accent1"/>
-          <w:sz w:val="20"/>
-          <w:szCs w:val="20"/>
-        </w:rPr>
-        <w:t>extends the content area with the empty area between the content and the eventual borders surrounding it. It often has a background, a color or an image (in that order, an opaque image hiding the background color), and is located inside the</w:t>
-      </w:r>
-      <w:r>
-        <w:rPr>
-          <w:rFonts w:ascii="Consolas" w:hAnsi="Consolas" w:cs="Consolas"/>
-          <w:color w:val="4F81BD" w:themeColor="accent1"/>
-          <w:sz w:val="20"/>
-          <w:szCs w:val="20"/>
-        </w:rPr>
-        <w:t> </w:t>
+        <w:t> extends the content area with the empty area between the content and the eventual borders surrounding it. It often has a background, a color or an image (in that order, an opaque image hiding the background color), and is located inside the </w:t>
       </w:r>
       <w:r>
         <w:rPr>
@@ -1261,16 +1156,7 @@
           <w:sz w:val="20"/>
           <w:szCs w:val="20"/>
         </w:rPr>
-        <w:t>. Its dimensions are the</w:t>
-      </w:r>
-      <w:r>
-        <w:rPr>
-          <w:rFonts w:ascii="Consolas" w:hAnsi="Consolas" w:cs="Consolas"/>
-          <w:color w:val="4F81BD" w:themeColor="accent1"/>
-          <w:sz w:val="20"/>
-          <w:szCs w:val="20"/>
-        </w:rPr>
-        <w:t> </w:t>
+        <w:t>. Its dimensions are the </w:t>
       </w:r>
       <w:r>
         <w:rPr>
@@ -1290,25 +1176,7 @@
           <w:sz w:val="20"/>
           <w:szCs w:val="20"/>
         </w:rPr>
-        <w:t> </w:t>
-      </w:r>
-      <w:r>
-        <w:rPr>
-          <w:rFonts w:ascii="Consolas" w:hAnsi="Consolas" w:cs="Consolas"/>
-          <w:color w:val="4F81BD" w:themeColor="accent1"/>
-          <w:sz w:val="20"/>
-          <w:szCs w:val="20"/>
-        </w:rPr>
-        <w:t>and the</w:t>
-      </w:r>
-      <w:r>
-        <w:rPr>
-          <w:rFonts w:ascii="Consolas" w:hAnsi="Consolas" w:cs="Consolas"/>
-          <w:color w:val="4F81BD" w:themeColor="accent1"/>
-          <w:sz w:val="20"/>
-          <w:szCs w:val="20"/>
-        </w:rPr>
-        <w:t> </w:t>
+        <w:t> and the </w:t>
       </w:r>
       <w:r>
         <w:rPr>
@@ -1359,16 +1227,7 @@
           <w:sz w:val="20"/>
           <w:szCs w:val="20"/>
         </w:rPr>
-        <w:t>The</w:t>
-      </w:r>
-      <w:r>
-        <w:rPr>
-          <w:rFonts w:ascii="Consolas" w:hAnsi="Consolas" w:cs="Consolas"/>
-          <w:color w:val="4F81BD" w:themeColor="accent1"/>
-          <w:sz w:val="20"/>
-          <w:szCs w:val="20"/>
-        </w:rPr>
-        <w:t> </w:t>
+        <w:t>The </w:t>
       </w:r>
       <w:r>
         <w:rPr>
@@ -1388,25 +1247,7 @@
           <w:sz w:val="20"/>
           <w:szCs w:val="20"/>
         </w:rPr>
-        <w:t> </w:t>
-      </w:r>
-      <w:r>
-        <w:rPr>
-          <w:rFonts w:ascii="Consolas" w:hAnsi="Consolas" w:cs="Consolas"/>
-          <w:color w:val="4F81BD" w:themeColor="accent1"/>
-          <w:sz w:val="20"/>
-          <w:szCs w:val="20"/>
-        </w:rPr>
-        <w:t>extends the padding area with the area containing the borders. It is the area inside the</w:t>
-      </w:r>
-      <w:r>
-        <w:rPr>
-          <w:rFonts w:ascii="Consolas" w:hAnsi="Consolas" w:cs="Consolas"/>
-          <w:color w:val="4F81BD" w:themeColor="accent1"/>
-          <w:sz w:val="20"/>
-          <w:szCs w:val="20"/>
-        </w:rPr>
-        <w:t> </w:t>
+        <w:t> extends the padding area with the area containing the borders. It is the area inside the </w:t>
       </w:r>
       <w:r>
         <w:rPr>
@@ -1426,16 +1267,7 @@
           <w:sz w:val="20"/>
           <w:szCs w:val="20"/>
         </w:rPr>
-        <w:t>, and its dimensions are the</w:t>
-      </w:r>
-      <w:r>
-        <w:rPr>
-          <w:rFonts w:ascii="Consolas" w:hAnsi="Consolas" w:cs="Consolas"/>
-          <w:color w:val="4F81BD" w:themeColor="accent1"/>
-          <w:sz w:val="20"/>
-          <w:szCs w:val="20"/>
-        </w:rPr>
-        <w:t> </w:t>
+        <w:t>, and its dimensions are the </w:t>
       </w:r>
       <w:r>
         <w:rPr>
@@ -1455,25 +1287,7 @@
           <w:sz w:val="20"/>
           <w:szCs w:val="20"/>
         </w:rPr>
-        <w:t> </w:t>
-      </w:r>
-      <w:r>
-        <w:rPr>
-          <w:rFonts w:ascii="Consolas" w:hAnsi="Consolas" w:cs="Consolas"/>
-          <w:color w:val="4F81BD" w:themeColor="accent1"/>
-          <w:sz w:val="20"/>
-          <w:szCs w:val="20"/>
-        </w:rPr>
-        <w:t>and the</w:t>
-      </w:r>
-      <w:r>
-        <w:rPr>
-          <w:rFonts w:ascii="Consolas" w:hAnsi="Consolas" w:cs="Consolas"/>
-          <w:color w:val="4F81BD" w:themeColor="accent1"/>
-          <w:sz w:val="20"/>
-          <w:szCs w:val="20"/>
-        </w:rPr>
-        <w:t> </w:t>
+        <w:t> and the </w:t>
       </w:r>
       <w:r>
         <w:rPr>
@@ -1522,25 +1336,7 @@
           <w:sz w:val="20"/>
           <w:szCs w:val="20"/>
         </w:rPr>
-        <w:t> </w:t>
-      </w:r>
-      <w:r>
-        <w:rPr>
-          <w:rFonts w:ascii="Consolas" w:hAnsi="Consolas" w:cs="Consolas"/>
-          <w:color w:val="4F81BD" w:themeColor="accent1"/>
-          <w:sz w:val="20"/>
-          <w:szCs w:val="20"/>
-        </w:rPr>
-        <w:t>property or the shorthand</w:t>
-      </w:r>
-      <w:r>
-        <w:rPr>
-          <w:rFonts w:ascii="Consolas" w:hAnsi="Consolas" w:cs="Consolas"/>
-          <w:color w:val="4F81BD" w:themeColor="accent1"/>
-          <w:sz w:val="20"/>
-          <w:szCs w:val="20"/>
-        </w:rPr>
-        <w:t> </w:t>
+        <w:t> property or the shorthand </w:t>
       </w:r>
       <w:hyperlink r:id="rId11" w:history="1">
         <w:r>
@@ -1591,16 +1387,7 @@
           <w:sz w:val="20"/>
           <w:szCs w:val="20"/>
         </w:rPr>
-        <w:t>The</w:t>
-      </w:r>
-      <w:r>
-        <w:rPr>
-          <w:rFonts w:ascii="Consolas" w:hAnsi="Consolas" w:cs="Consolas"/>
-          <w:color w:val="4F81BD" w:themeColor="accent1"/>
-          <w:sz w:val="20"/>
-          <w:szCs w:val="20"/>
-        </w:rPr>
-        <w:t> </w:t>
+        <w:t>The </w:t>
       </w:r>
       <w:r>
         <w:rPr>
@@ -1620,16 +1407,7 @@
           <w:sz w:val="20"/>
           <w:szCs w:val="20"/>
         </w:rPr>
-        <w:t> </w:t>
-      </w:r>
-      <w:r>
-        <w:rPr>
-          <w:rFonts w:ascii="Consolas" w:hAnsi="Consolas" w:cs="Consolas"/>
-          <w:color w:val="4F81BD" w:themeColor="accent1"/>
-          <w:sz w:val="20"/>
-          <w:szCs w:val="20"/>
-        </w:rPr>
-        <w:t>extends the border area with an empty area used to separate the element from its neighbors. It is the area inside the</w:t>
+        <w:t> extends the border area with an empty area used to separate the element from its neighbors. It is the area inside the</w:t>
       </w:r>
       <w:r>
         <w:rPr>
@@ -1658,16 +1436,7 @@
           <w:sz w:val="20"/>
           <w:szCs w:val="20"/>
         </w:rPr>
-        <w:t>, and its dimensions are the</w:t>
-      </w:r>
-      <w:r>
-        <w:rPr>
-          <w:rFonts w:ascii="Consolas" w:hAnsi="Consolas" w:cs="Consolas"/>
-          <w:color w:val="4F81BD" w:themeColor="accent1"/>
-          <w:sz w:val="20"/>
-          <w:szCs w:val="20"/>
-        </w:rPr>
-        <w:t> </w:t>
+        <w:t>, and its dimensions are the </w:t>
       </w:r>
       <w:r>
         <w:rPr>
@@ -1687,25 +1456,7 @@
           <w:sz w:val="20"/>
           <w:szCs w:val="20"/>
         </w:rPr>
-        <w:t> </w:t>
-      </w:r>
-      <w:r>
-        <w:rPr>
-          <w:rFonts w:ascii="Consolas" w:hAnsi="Consolas" w:cs="Consolas"/>
-          <w:color w:val="4F81BD" w:themeColor="accent1"/>
-          <w:sz w:val="20"/>
-          <w:szCs w:val="20"/>
-        </w:rPr>
-        <w:t>and the</w:t>
-      </w:r>
-      <w:r>
-        <w:rPr>
-          <w:rFonts w:ascii="Consolas" w:hAnsi="Consolas" w:cs="Consolas"/>
-          <w:color w:val="4F81BD" w:themeColor="accent1"/>
-          <w:sz w:val="20"/>
-          <w:szCs w:val="20"/>
-        </w:rPr>
-        <w:t> </w:t>
+        <w:t> and the </w:t>
       </w:r>
       <w:r>
         <w:rPr>
@@ -1762,7 +1513,7 @@
           <v:shape id="_x0000_i1025" type="#_x0000_t75" style="width:302.25pt;height:244.5pt" o:ole="">
             <v:imagedata r:id="rId12" o:title=""/>
           </v:shape>
-          <o:OLEObject Type="Embed" ProgID="Visio.Drawing.11" ShapeID="_x0000_i1025" DrawAspect="Content" ObjectID="_1429636474" r:id="rId13"/>
+          <o:OLEObject Type="Embed" ProgID="Visio.Drawing.11" ShapeID="_x0000_i1025" DrawAspect="Content" ObjectID="_1429636689" r:id="rId13"/>
         </w:object>
       </w:r>
     </w:p>
@@ -1792,7 +1543,6 @@
           <w:sz w:val="20"/>
           <w:szCs w:val="20"/>
         </w:rPr>
-        <w:lastRenderedPageBreak/>
         <w:t>Describe the relationship between HTML, CSS, and JavaScript.</w:t>
       </w:r>
     </w:p>
@@ -1826,25 +1576,7 @@
           <w:sz w:val="20"/>
           <w:szCs w:val="20"/>
         </w:rPr>
-        <w:t xml:space="preserve">HTML </w:t>
-      </w:r>
-      <w:r>
-        <w:rPr>
-          <w:rFonts w:ascii="Consolas" w:hAnsi="Consolas" w:cs="Consolas"/>
-          <w:color w:val="4F81BD" w:themeColor="accent1"/>
-          <w:sz w:val="20"/>
-          <w:szCs w:val="20"/>
-        </w:rPr>
-        <w:t xml:space="preserve">is </w:t>
-      </w:r>
-      <w:r>
-        <w:rPr>
-          <w:rFonts w:ascii="Consolas" w:hAnsi="Consolas" w:cs="Consolas"/>
-          <w:color w:val="4F81BD" w:themeColor="accent1"/>
-          <w:sz w:val="20"/>
-          <w:szCs w:val="20"/>
-        </w:rPr>
-        <w:t>used for structuring content.</w:t>
+        <w:t>HTML is used for structuring content.</w:t>
       </w:r>
     </w:p>
     <w:p>
@@ -2689,6 +2421,7 @@
           <w:sz w:val="20"/>
           <w:szCs w:val="20"/>
         </w:rPr>
+        <w:lastRenderedPageBreak/>
         <w:t>Ensure a class has only one instance, and provide a global point of access to it.</w:t>
       </w:r>
     </w:p>
@@ -2769,25 +2502,7 @@
           <w:sz w:val="20"/>
           <w:szCs w:val="20"/>
         </w:rPr>
-        <w:t xml:space="preserve">As the name implies this pattern is used to create </w:t>
-      </w:r>
-      <w:r>
-        <w:rPr>
-          <w:rFonts w:ascii="Consolas" w:hAnsi="Consolas" w:cs="Consolas"/>
-          <w:color w:val="4F81BD" w:themeColor="accent1"/>
-          <w:sz w:val="20"/>
-          <w:szCs w:val="20"/>
-        </w:rPr>
-        <w:t>objects, you</w:t>
-      </w:r>
-      <w:r>
-        <w:rPr>
-          <w:rFonts w:ascii="Consolas" w:hAnsi="Consolas" w:cs="Consolas"/>
-          <w:color w:val="4F81BD" w:themeColor="accent1"/>
-          <w:sz w:val="20"/>
-          <w:szCs w:val="20"/>
-        </w:rPr>
-        <w:t xml:space="preserve"> can use it when you need to create an object without knowing the exact class, for example you want to create a Pizza object but</w:t>
+        <w:t>As the name implies this pattern is used to create objects, you can use it when you need to create an object without knowing the exact class, for example you want to create a Pizza object but</w:t>
       </w:r>
       <w:r>
         <w:rPr>
@@ -2865,25 +2580,7 @@
           <w:sz w:val="20"/>
           <w:szCs w:val="20"/>
         </w:rPr>
-        <w:t xml:space="preserve">You can also use it if you need to create </w:t>
-      </w:r>
-      <w:r>
-        <w:rPr>
-          <w:rFonts w:ascii="Consolas" w:hAnsi="Consolas" w:cs="Consolas"/>
-          <w:color w:val="4F81BD" w:themeColor="accent1"/>
-          <w:sz w:val="20"/>
-          <w:szCs w:val="20"/>
-        </w:rPr>
-        <w:t>pre-configured</w:t>
-      </w:r>
-      <w:r>
-        <w:rPr>
-          <w:rFonts w:ascii="Consolas" w:hAnsi="Consolas" w:cs="Consolas"/>
-          <w:color w:val="4F81BD" w:themeColor="accent1"/>
-          <w:sz w:val="20"/>
-          <w:szCs w:val="20"/>
-        </w:rPr>
-        <w:t xml:space="preserve"> classes where you need the same object several times only with some small configuration change.</w:t>
+        <w:t>You can also use it if you need to create pre-configured classes where you need the same object several times only with some small configuration change.</w:t>
       </w:r>
     </w:p>
     <w:p>
@@ -3215,16 +2912,7 @@
           <w:sz w:val="20"/>
           <w:szCs w:val="20"/>
         </w:rPr>
-        <w:t>v</w:t>
-      </w:r>
-      <w:r>
-        <w:rPr>
-          <w:b/>
-          <w:color w:val="4F81BD" w:themeColor="accent1"/>
-          <w:sz w:val="20"/>
-          <w:szCs w:val="20"/>
-        </w:rPr>
-        <w:t>ar</w:t>
+        <w:t>var</w:t>
       </w:r>
       <w:proofErr w:type="spellEnd"/>
       <w:proofErr w:type="gramEnd"/>
@@ -4437,6 +4125,7 @@
           <w:sz w:val="20"/>
           <w:szCs w:val="20"/>
         </w:rPr>
+        <w:lastRenderedPageBreak/>
         <w:tab/>
       </w:r>
       <w:r>
@@ -5156,7 +4845,6 @@
           <w:sz w:val="20"/>
           <w:szCs w:val="20"/>
         </w:rPr>
-        <w:lastRenderedPageBreak/>
         <w:t xml:space="preserve">Version Control allows </w:t>
       </w:r>
       <w:r>
@@ -5195,25 +4883,7 @@
           <w:sz w:val="20"/>
           <w:szCs w:val="20"/>
         </w:rPr>
-        <w:t xml:space="preserve"> commit what you've done, often saving it in multiple places for added peace of mind along the way. This means that if more than one person is working on the same bit of code and are both committing a handy notification will allow the users to </w:t>
-      </w:r>
-      <w:r>
-        <w:rPr>
-          <w:rFonts w:ascii="Consolas" w:hAnsi="Consolas" w:cs="Consolas"/>
-          <w:color w:val="4F81BD" w:themeColor="accent1"/>
-          <w:sz w:val="20"/>
-          <w:szCs w:val="20"/>
-        </w:rPr>
-        <w:t>assess</w:t>
-      </w:r>
-      <w:r>
-        <w:rPr>
-          <w:rFonts w:ascii="Consolas" w:hAnsi="Consolas" w:cs="Consolas"/>
-          <w:color w:val="4F81BD" w:themeColor="accent1"/>
-          <w:sz w:val="20"/>
-          <w:szCs w:val="20"/>
-        </w:rPr>
-        <w:t xml:space="preserve"> the code that they are committing and what other users have committed.</w:t>
+        <w:t xml:space="preserve"> commit what you've done, often saving it in multiple places for added peace of mind along the way. This means that if more than one person is working on the same bit of code and are both committing a handy notification will allow the users to assess the code that they are committing and what other users have committed.</w:t>
       </w:r>
     </w:p>
     <w:p>
@@ -5527,6 +5197,7 @@
           <w:sz w:val="20"/>
           <w:szCs w:val="20"/>
         </w:rPr>
+        <w:lastRenderedPageBreak/>
         <w:t>Unit tests really work out your code and tell you how your code will act under many different scenarios.</w:t>
       </w:r>
     </w:p>
@@ -6543,53 +6214,7 @@
           <w:sz w:val="20"/>
           <w:szCs w:val="20"/>
         </w:rPr>
-        <w:t xml:space="preserve"> programs </w:t>
-      </w:r>
-      <w:r>
-        <w:rPr>
-          <w:rFonts w:ascii="Consolas" w:hAnsi="Consolas" w:cs="Consolas"/>
-          <w:color w:val="4F81BD" w:themeColor="accent1"/>
-          <w:sz w:val="20"/>
-          <w:szCs w:val="20"/>
-        </w:rPr>
-        <w:lastRenderedPageBreak/>
-        <w:t xml:space="preserve">converts the incoming IPv4 address, </w:t>
-      </w:r>
-      <w:r>
-        <w:rPr>
-          <w:rFonts w:ascii="Consolas" w:hAnsi="Consolas" w:cs="Consolas"/>
-          <w:color w:val="4F81BD" w:themeColor="accent1"/>
-          <w:sz w:val="20"/>
-          <w:szCs w:val="20"/>
-        </w:rPr>
-        <w:t>'125.163.49.39'</w:t>
-      </w:r>
-      <w:r>
-        <w:rPr>
-          <w:rFonts w:ascii="Consolas" w:hAnsi="Consolas" w:cs="Consolas"/>
-          <w:color w:val="4F81BD" w:themeColor="accent1"/>
-          <w:sz w:val="20"/>
-          <w:szCs w:val="20"/>
-        </w:rPr>
-        <w:t xml:space="preserve"> to </w:t>
-      </w:r>
-      <w:r>
-        <w:rPr>
-          <w:rFonts w:ascii="Consolas" w:hAnsi="Consolas" w:cs="Consolas"/>
-          <w:color w:val="4F81BD" w:themeColor="accent1"/>
-          <w:sz w:val="20"/>
-          <w:szCs w:val="20"/>
-        </w:rPr>
-        <w:t>2107846951</w:t>
-      </w:r>
-      <w:r>
-        <w:rPr>
-          <w:rFonts w:ascii="Consolas" w:hAnsi="Consolas" w:cs="Consolas"/>
-          <w:color w:val="4F81BD" w:themeColor="accent1"/>
-          <w:sz w:val="20"/>
-          <w:szCs w:val="20"/>
-        </w:rPr>
-        <w:t>. On success the testing frame work would display success confirmation and in case of an error prompts the statement causing the error. Y following this we can be assured that the code would be functional or not at the later stage of the project. Unit texting also provides an opportunity stop and re-look into the code at the early phase of the project in case of an issue, resolving of which would add confidence to the code and is beneficial to the team.</w:t>
+        <w:t xml:space="preserve"> programs converts the incoming IPv4 address, '125.163.49.39' to 2107846951. On success the testing frame work would display success confirmation and in case of an error prompts the statement causing the error. Y following this we can be assured that the code would be functional or not at the later stage of the project. Unit texting also provides an opportunity stop and re-look into the code at the early phase of the project in case of an issue, resolving of which would add confidence to the code and is beneficial to the team.</w:t>
       </w:r>
     </w:p>
     <w:p>
@@ -7045,7 +6670,17 @@
                 <w:sz w:val="20"/>
                 <w:szCs w:val="20"/>
               </w:rPr>
-              <w:t>item: represents a list item of</w:t>
+              <w:t xml:space="preserve">item: represents a </w:t>
+            </w:r>
+            <w:r>
+              <w:rPr>
+                <w:rFonts w:ascii="Consolas" w:hAnsi="Consolas" w:cs="Consolas"/>
+                <w:color w:val="4F81BD" w:themeColor="accent1"/>
+                <w:sz w:val="20"/>
+                <w:szCs w:val="20"/>
+              </w:rPr>
+              <w:lastRenderedPageBreak/>
+              <w:t>list item of</w:t>
             </w:r>
             <w:r>
               <w:rPr>
@@ -7080,7 +6715,18 @@
                 <w:sz w:val="20"/>
                 <w:szCs w:val="20"/>
               </w:rPr>
-              <w:t>Value: used in Ordered list to set the display value.</w:t>
+              <w:lastRenderedPageBreak/>
+              <w:t xml:space="preserve">Value: used in Ordered </w:t>
+            </w:r>
+            <w:r>
+              <w:rPr>
+                <w:rFonts w:ascii="Consolas" w:hAnsi="Consolas" w:cs="Consolas"/>
+                <w:color w:val="4F81BD" w:themeColor="accent1"/>
+                <w:sz w:val="20"/>
+                <w:szCs w:val="20"/>
+              </w:rPr>
+              <w:lastRenderedPageBreak/>
+              <w:t>list to set the display value.</w:t>
             </w:r>
           </w:p>
         </w:tc>
@@ -7111,6 +6757,7 @@
                 <w:sz w:val="20"/>
                 <w:szCs w:val="20"/>
               </w:rPr>
+              <w:lastRenderedPageBreak/>
               <w:t>&lt;meta&gt;</w:t>
             </w:r>
           </w:p>
@@ -7728,25 +7375,7 @@
           <w:sz w:val="20"/>
           <w:szCs w:val="20"/>
         </w:rPr>
-        <w:t xml:space="preserve">” :  </w:t>
-      </w:r>
-      <w:r>
-        <w:rPr>
-          <w:rFonts w:ascii="Consolas" w:hAnsi="Consolas" w:cs="Consolas"/>
-          <w:color w:val="4F81BD" w:themeColor="accent1"/>
-          <w:sz w:val="20"/>
-          <w:szCs w:val="20"/>
-        </w:rPr>
-        <w:t xml:space="preserve"> </w:t>
-      </w:r>
-      <w:r>
-        <w:rPr>
-          <w:rFonts w:ascii="Consolas" w:hAnsi="Consolas" w:cs="Consolas"/>
-          <w:color w:val="4F81BD" w:themeColor="accent1"/>
-          <w:sz w:val="20"/>
-          <w:szCs w:val="20"/>
-        </w:rPr>
-        <w:t xml:space="preserve">Is an </w:t>
+        <w:t xml:space="preserve">” :   Is an </w:t>
       </w:r>
       <w:r>
         <w:rPr>
@@ -7765,34 +7394,7 @@
           <w:sz w:val="20"/>
           <w:szCs w:val="20"/>
         </w:rPr>
-        <w:t xml:space="preserve">. </w:t>
-      </w:r>
-      <w:r>
-        <w:rPr>
-          <w:rFonts w:ascii="Consolas" w:hAnsi="Consolas" w:cs="Consolas"/>
-          <w:color w:val="4F81BD" w:themeColor="accent1"/>
-          <w:sz w:val="20"/>
-          <w:szCs w:val="20"/>
-        </w:rPr>
-        <w:t>This</w:t>
-      </w:r>
-      <w:r>
-        <w:rPr>
-          <w:rFonts w:ascii="Consolas" w:hAnsi="Consolas" w:cs="Consolas"/>
-          <w:color w:val="4F81BD" w:themeColor="accent1"/>
-          <w:sz w:val="20"/>
-          <w:szCs w:val="20"/>
-        </w:rPr>
-        <w:t xml:space="preserve"> </w:t>
-      </w:r>
-      <w:r>
-        <w:rPr>
-          <w:rFonts w:ascii="Consolas" w:hAnsi="Consolas" w:cs="Consolas"/>
-          <w:color w:val="4F81BD" w:themeColor="accent1"/>
-          <w:sz w:val="20"/>
-          <w:szCs w:val="20"/>
-        </w:rPr>
-        <w:t xml:space="preserve">attribute is called the hyperlink reference and is abbreviated to </w:t>
+        <w:t xml:space="preserve">. This attribute is called the hyperlink reference and is abbreviated to </w:t>
       </w:r>
       <w:proofErr w:type="spellStart"/>
       <w:r>
@@ -7832,16 +7434,7 @@
           <w:sz w:val="20"/>
           <w:szCs w:val="20"/>
         </w:rPr>
-        <w:t xml:space="preserve"> </w:t>
-      </w:r>
-      <w:r>
-        <w:rPr>
-          <w:rFonts w:ascii="Consolas" w:hAnsi="Consolas" w:cs="Consolas"/>
-          <w:color w:val="4F81BD" w:themeColor="accent1"/>
-          <w:sz w:val="20"/>
-          <w:szCs w:val="20"/>
-        </w:rPr>
-        <w:t>attribute to any URL on the Internet or to any local page on the current site.</w:t>
+        <w:t xml:space="preserve"> attribute to any URL on the Internet or to any local page on the current site.</w:t>
       </w:r>
     </w:p>
     <w:p>
@@ -8041,16 +7634,7 @@
           <w:sz w:val="20"/>
           <w:szCs w:val="20"/>
         </w:rPr>
-        <w:t xml:space="preserve">destination at which the link </w:t>
-      </w:r>
-      <w:r>
-        <w:rPr>
-          <w:rFonts w:ascii="Consolas" w:hAnsi="Consolas" w:cs="Consolas"/>
-          <w:color w:val="4F81BD" w:themeColor="accent1"/>
-          <w:sz w:val="20"/>
-          <w:szCs w:val="20"/>
-        </w:rPr>
-        <w:t>point</w:t>
+        <w:t>destination at which the link point</w:t>
       </w:r>
       <w:r>
         <w:rPr>
@@ -8303,6 +7887,7 @@
           <w:sz w:val="20"/>
           <w:szCs w:val="20"/>
         </w:rPr>
+        <w:lastRenderedPageBreak/>
         <w:t>Explain the purpose of the CSS property float.</w:t>
       </w:r>
     </w:p>
@@ -8791,16 +8376,7 @@
           <w:sz w:val="20"/>
           <w:szCs w:val="20"/>
         </w:rPr>
-        <w:t>float:</w:t>
-      </w:r>
-      <w:r>
-        <w:rPr>
-          <w:rFonts w:ascii="Consolas" w:hAnsi="Consolas" w:cs="Consolas"/>
-          <w:color w:val="4F81BD" w:themeColor="accent1"/>
-          <w:sz w:val="20"/>
-          <w:szCs w:val="20"/>
-        </w:rPr>
-        <w:t>left</w:t>
+        <w:t>float:left</w:t>
       </w:r>
       <w:proofErr w:type="spellEnd"/>
       <w:r>
@@ -8840,37 +8416,7 @@
           <w:sz w:val="20"/>
           <w:szCs w:val="20"/>
         </w:rPr>
-        <w:t xml:space="preserve">But after each image we would want to describe about the image. If we have a class by name text_line the text would be aligned on the left side of the </w:t>
-      </w:r>
-      <w:r>
-        <w:rPr>
-          <w:rFonts w:ascii="Consolas" w:hAnsi="Consolas" w:cs="Consolas"/>
-          <w:color w:val="4F81BD" w:themeColor="accent1"/>
-          <w:sz w:val="20"/>
-          <w:szCs w:val="20"/>
-        </w:rPr>
-        <w:lastRenderedPageBreak/>
-        <w:t xml:space="preserve">image in order to ensure the text is displayed at the bottom we need to have </w:t>
-      </w:r>
-      <w:proofErr w:type="gramStart"/>
-      <w:r>
-        <w:rPr>
-          <w:rFonts w:ascii="Consolas" w:hAnsi="Consolas" w:cs="Consolas"/>
-          <w:color w:val="4F81BD" w:themeColor="accent1"/>
-          <w:sz w:val="20"/>
-          <w:szCs w:val="20"/>
-        </w:rPr>
-        <w:t>the</w:t>
-      </w:r>
-      <w:proofErr w:type="gramEnd"/>
-      <w:r>
-        <w:rPr>
-          <w:rFonts w:ascii="Consolas" w:hAnsi="Consolas" w:cs="Consolas"/>
-          <w:color w:val="4F81BD" w:themeColor="accent1"/>
-          <w:sz w:val="20"/>
-          <w:szCs w:val="20"/>
-        </w:rPr>
-        <w:t xml:space="preserve"> CSS as below for class text_line:</w:t>
+        <w:t>But after each image we would want to describe about the image. If we have a class by name text_line the text would be aligned on the left side of the image in order to ensure the text is displayed at the bottom we need to have the CSS as below for class text_line:</w:t>
       </w:r>
     </w:p>
     <w:p>
@@ -9295,16 +8841,7 @@
           <w:sz w:val="20"/>
           <w:szCs w:val="20"/>
         </w:rPr>
-        <w:t>&lt;div class="</w:t>
-      </w:r>
-      <w:r>
-        <w:rPr>
-          <w:rFonts w:ascii="Consolas" w:hAnsi="Consolas" w:cs="Consolas"/>
-          <w:color w:val="4F81BD" w:themeColor="accent1"/>
-          <w:sz w:val="20"/>
-          <w:szCs w:val="20"/>
-        </w:rPr>
-        <w:t xml:space="preserve"> </w:t>
+        <w:t xml:space="preserve">&lt;div class=" </w:t>
       </w:r>
       <w:proofErr w:type="spellStart"/>
       <w:r>
@@ -9324,16 +8861,7 @@
           <w:sz w:val="20"/>
           <w:szCs w:val="20"/>
         </w:rPr>
-        <w:t xml:space="preserve"> </w:t>
-      </w:r>
-      <w:r>
-        <w:rPr>
-          <w:rFonts w:ascii="Consolas" w:hAnsi="Consolas" w:cs="Consolas"/>
-          <w:color w:val="4F81BD" w:themeColor="accent1"/>
-          <w:sz w:val="20"/>
-          <w:szCs w:val="20"/>
-        </w:rPr>
-        <w:t>"&gt;&lt;/div&gt;</w:t>
+        <w:t xml:space="preserve"> "&gt;&lt;/div&gt;</w:t>
       </w:r>
     </w:p>
     <w:p>
@@ -9353,16 +8881,7 @@
           <w:sz w:val="20"/>
           <w:szCs w:val="20"/>
         </w:rPr>
-        <w:t>&lt;div class="</w:t>
-      </w:r>
-      <w:r>
-        <w:rPr>
-          <w:rFonts w:ascii="Consolas" w:hAnsi="Consolas" w:cs="Consolas"/>
-          <w:color w:val="4F81BD" w:themeColor="accent1"/>
-          <w:sz w:val="20"/>
-          <w:szCs w:val="20"/>
-        </w:rPr>
-        <w:t xml:space="preserve"> </w:t>
+        <w:t xml:space="preserve">&lt;div class=" </w:t>
       </w:r>
       <w:proofErr w:type="spellStart"/>
       <w:r>
@@ -9382,16 +8901,7 @@
           <w:sz w:val="20"/>
           <w:szCs w:val="20"/>
         </w:rPr>
-        <w:t xml:space="preserve"> </w:t>
-      </w:r>
-      <w:r>
-        <w:rPr>
-          <w:rFonts w:ascii="Consolas" w:hAnsi="Consolas" w:cs="Consolas"/>
-          <w:color w:val="4F81BD" w:themeColor="accent1"/>
-          <w:sz w:val="20"/>
-          <w:szCs w:val="20"/>
-        </w:rPr>
-        <w:t>"&gt;&lt;/div&gt;</w:t>
+        <w:t xml:space="preserve"> "&gt;&lt;/div&gt;</w:t>
       </w:r>
     </w:p>
     <w:p>
@@ -9431,6 +8941,7 @@
           <w:sz w:val="20"/>
           <w:szCs w:val="20"/>
         </w:rPr>
+        <w:lastRenderedPageBreak/>
         <w:t xml:space="preserve">If you include external </w:t>
       </w:r>
       <w:proofErr w:type="spellStart"/>
@@ -9822,16 +9333,7 @@
           <w:sz w:val="20"/>
           <w:szCs w:val="20"/>
         </w:rPr>
-        <w:t>H1 {Color: blue;}</w:t>
-      </w:r>
-      <w:r>
-        <w:rPr>
-          <w:rFonts w:ascii="Consolas" w:hAnsi="Consolas" w:cs="Consolas"/>
-          <w:color w:val="4F81BD" w:themeColor="accent1"/>
-          <w:sz w:val="20"/>
-          <w:szCs w:val="20"/>
-        </w:rPr>
-        <w:t xml:space="preserve"> is </w:t>
+        <w:t xml:space="preserve">H1 {Color: blue;} is </w:t>
       </w:r>
       <w:proofErr w:type="spellStart"/>
       <w:r>
@@ -9862,8 +9364,6 @@
         </w:rPr>
         <w:t>Block</w:t>
       </w:r>
-      <w:bookmarkStart w:id="0" w:name="_GoBack"/>
-      <w:bookmarkEnd w:id="0"/>
     </w:p>
     <w:p>
       <w:pPr>
@@ -10059,7 +9559,6 @@
           <w:sz w:val="20"/>
           <w:szCs w:val="20"/>
         </w:rPr>
-        <w:lastRenderedPageBreak/>
         <w:t>H1</w:t>
       </w:r>
       <w:r>
@@ -10120,16 +9619,7 @@
           <w:sz w:val="20"/>
           <w:szCs w:val="20"/>
         </w:rPr>
-        <w:t>“</w:t>
-      </w:r>
-      <w:r>
-        <w:rPr>
-          <w:rFonts w:ascii="Consolas" w:hAnsi="Consolas" w:cs="Consolas"/>
-          <w:color w:val="4F81BD" w:themeColor="accent1"/>
-          <w:sz w:val="20"/>
-          <w:szCs w:val="20"/>
-        </w:rPr>
-        <w:t>H1</w:t>
+        <w:t>“H1</w:t>
       </w:r>
       <w:r>
         <w:rPr>
@@ -10277,16 +9767,7 @@
           <w:sz w:val="20"/>
           <w:szCs w:val="20"/>
         </w:rPr>
-        <w:t>“</w:t>
-      </w:r>
-      <w:r>
-        <w:rPr>
-          <w:rFonts w:ascii="Consolas" w:hAnsi="Consolas" w:cs="Consolas"/>
-          <w:color w:val="4F81BD" w:themeColor="accent1"/>
-          <w:sz w:val="20"/>
-          <w:szCs w:val="20"/>
-        </w:rPr>
-        <w:t>Color”</w:t>
+        <w:t>“Color”</w:t>
       </w:r>
       <w:r>
         <w:rPr>
@@ -10489,6 +9970,7 @@
           <w:sz w:val="20"/>
           <w:szCs w:val="20"/>
         </w:rPr>
+        <w:lastRenderedPageBreak/>
         <w:t>Bonus Points:</w:t>
       </w:r>
     </w:p>
@@ -10621,6 +10103,19 @@
       <w:tab/>
       <w:t>IS 683 Final examination</w:t>
     </w:r>
+  </w:p>
+  <w:p>
+    <w:pPr>
+      <w:pStyle w:val="Header"/>
+    </w:pPr>
+    <w:hyperlink r:id="rId1" w:history="1">
+      <w:r>
+        <w:rPr>
+          <w:rStyle w:val="Hyperlink"/>
+        </w:rPr>
+        <w:t>https://github.com/bb245/finals</w:t>
+      </w:r>
+    </w:hyperlink>
   </w:p>
   <w:p>
     <w:pPr>

</xml_diff>